<commit_message>
Finalized report and added frequency domain band pass filtered plot
</commit_message>
<xml_diff>
--- a/reports/final_report.docx
+++ b/reports/final_report.docx
@@ -432,23 +432,7 @@
           <w:rStyle w:val="katex-mathml"/>
           <w:rFonts w:ascii="Times New Roman" w:hAnsi="Times New Roman" w:cs="Times New Roman"/>
         </w:rPr>
-        <w:t>) to O(</w:t>
-      </w:r>
-      <w:proofErr w:type="spellStart"/>
-      <w:r>
-        <w:rPr>
-          <w:rStyle w:val="katex-mathml"/>
-          <w:rFonts w:ascii="Times New Roman" w:hAnsi="Times New Roman" w:cs="Times New Roman"/>
-        </w:rPr>
-        <w:t>nlogn</w:t>
-      </w:r>
-      <w:proofErr w:type="spellEnd"/>
-      <w:r>
-        <w:rPr>
-          <w:rStyle w:val="katex-mathml"/>
-          <w:rFonts w:ascii="Times New Roman" w:hAnsi="Times New Roman" w:cs="Times New Roman"/>
-        </w:rPr>
-        <w:t>).</w:t>
+        <w:t>) to O(nlogn).</w:t>
       </w:r>
     </w:p>
     <w:p>
@@ -7587,7 +7571,7 @@
           <w:noProof/>
         </w:rPr>
         <w:drawing>
-          <wp:inline distT="0" distB="0" distL="0" distR="0" wp14:anchorId="63DD4992" wp14:editId="4708B788">
+          <wp:inline distT="0" distB="0" distL="0" distR="0" wp14:anchorId="63DD4992" wp14:editId="38EB6938">
             <wp:extent cx="3475171" cy="2085474"/>
             <wp:effectExtent l="0" t="0" r="5080" b="0"/>
             <wp:docPr id="651491511" name="Picture 1" descr="A graph with a line&#10;&#10;AI-generated content may be incorrect."/>
@@ -7927,6 +7911,16 @@
         <w:pStyle w:val="ListParagraph"/>
         <w:rPr>
           <w:rFonts w:ascii="Times New Roman" w:hAnsi="Times New Roman" w:cs="Times New Roman"/>
+          <w:b/>
+          <w:bCs/>
+        </w:rPr>
+      </w:pPr>
+    </w:p>
+    <w:p>
+      <w:pPr>
+        <w:pStyle w:val="ListParagraph"/>
+        <w:rPr>
+          <w:rFonts w:ascii="Times New Roman" w:hAnsi="Times New Roman" w:cs="Times New Roman"/>
         </w:rPr>
       </w:pPr>
       <w:r>
@@ -8026,6 +8020,7 @@
           <w:b/>
           <w:bCs/>
         </w:rPr>
+        <w:lastRenderedPageBreak/>
         <w:t>Results</w:t>
       </w:r>
     </w:p>
@@ -8044,7 +8039,6 @@
           <w:noProof/>
           <w14:ligatures w14:val="standardContextual"/>
         </w:rPr>
-        <w:lastRenderedPageBreak/>
         <w:drawing>
           <wp:inline distT="0" distB="0" distL="0" distR="0" wp14:anchorId="2CAA425D" wp14:editId="20CF8173">
             <wp:extent cx="5943600" cy="3566160"/>
@@ -8213,6 +8207,14 @@
           <w:rFonts w:ascii="Times New Roman" w:hAnsi="Times New Roman" w:cs="Times New Roman"/>
         </w:rPr>
       </w:pPr>
+    </w:p>
+    <w:p>
+      <w:pPr>
+        <w:pStyle w:val="ListParagraph"/>
+        <w:rPr>
+          <w:rFonts w:ascii="Times New Roman" w:hAnsi="Times New Roman" w:cs="Times New Roman"/>
+        </w:rPr>
+      </w:pPr>
       <w:r>
         <w:rPr>
           <w:rFonts w:ascii="Times New Roman" w:hAnsi="Times New Roman" w:cs="Times New Roman"/>
@@ -8231,6 +8233,14 @@
         </w:rPr>
         <w:t xml:space="preserve"> demonstrates the use of the Fast Fourier Transform (FFT) to apply a band-pass filter to a noisy signal.</w:t>
       </w:r>
+    </w:p>
+    <w:p>
+      <w:pPr>
+        <w:pStyle w:val="ListParagraph"/>
+        <w:rPr>
+          <w:rFonts w:ascii="Times New Roman" w:hAnsi="Times New Roman" w:cs="Times New Roman"/>
+        </w:rPr>
+      </w:pPr>
     </w:p>
     <w:p>
       <w:pPr>
@@ -8252,14 +8262,35 @@
       <w:pPr>
         <w:pStyle w:val="ListParagraph"/>
         <w:rPr>
-          <w:rFonts w:ascii="Times New Roman" w:hAnsi="Times New Roman" w:cs="Times New Roman"/>
-        </w:rPr>
-      </w:pPr>
-      <w:r>
-        <w:rPr>
-          <w:rFonts w:ascii="Times New Roman" w:hAnsi="Times New Roman" w:cs="Times New Roman"/>
-        </w:rPr>
-        <w:t>A signal was synthesized by combining two sine waves at 50 Hz and 120 Hz, sampled at 500 Hz for 2 seconds. Random Gaussian noise was added to simulate a noisy environment. The signal was then transformed to the frequency domain using the FFT.</w:t>
+          <w:rStyle w:val="Strong"/>
+          <w:rFonts w:ascii="Times New Roman" w:eastAsiaTheme="majorEastAsia" w:hAnsi="Times New Roman" w:cs="Times New Roman"/>
+        </w:rPr>
+      </w:pPr>
+    </w:p>
+    <w:p>
+      <w:pPr>
+        <w:pStyle w:val="ListParagraph"/>
+        <w:rPr>
+          <w:rFonts w:ascii="Times New Roman" w:hAnsi="Times New Roman" w:cs="Times New Roman"/>
+        </w:rPr>
+      </w:pPr>
+      <w:r>
+        <w:rPr>
+          <w:rFonts w:ascii="Times New Roman" w:hAnsi="Times New Roman" w:cs="Times New Roman"/>
+        </w:rPr>
+        <w:t>A signal was synthesized by combining</w:t>
+      </w:r>
+      <w:r>
+        <w:rPr>
+          <w:rFonts w:ascii="Times New Roman" w:hAnsi="Times New Roman" w:cs="Times New Roman"/>
+        </w:rPr>
+        <w:t xml:space="preserve"> 6 sine waves at 20 Hz, 50 Hz, 75 Hz, 100 Hz, 150 Hz, and 200 Hz</w:t>
+      </w:r>
+      <w:r>
+        <w:rPr>
+          <w:rFonts w:ascii="Times New Roman" w:hAnsi="Times New Roman" w:cs="Times New Roman"/>
+        </w:rPr>
+        <w:t>, sampled at 500 Hz for 2 seconds. Random Gaussian noise was added to simulate a noisy environment. The signal was then transformed to the frequency domain using the FFT.</w:t>
       </w:r>
       <w:r>
         <w:rPr>
@@ -8331,12 +8362,11 @@
           <w:bCs/>
           <w:noProof/>
         </w:rPr>
-        <w:lastRenderedPageBreak/>
         <w:drawing>
-          <wp:inline distT="0" distB="0" distL="0" distR="0" wp14:anchorId="1FD45241" wp14:editId="798D5AD2">
-            <wp:extent cx="5943600" cy="3566160"/>
-            <wp:effectExtent l="0" t="0" r="0" b="2540"/>
-            <wp:docPr id="1668045828" name="Picture 2" descr="A graph showing a signal&#10;&#10;AI-generated content may be incorrect."/>
+          <wp:inline distT="0" distB="0" distL="0" distR="0" wp14:anchorId="0D00B98C" wp14:editId="2A6A0D38">
+            <wp:extent cx="5943600" cy="2971800"/>
+            <wp:effectExtent l="0" t="0" r="0" b="0"/>
+            <wp:docPr id="352204511" name="Picture 1" descr="A diagram of a signal&#10;&#10;AI-generated content may be incorrect."/>
             <wp:cNvGraphicFramePr>
               <a:graphicFrameLocks xmlns:a="http://schemas.openxmlformats.org/drawingml/2006/main" noChangeAspect="1"/>
             </wp:cNvGraphicFramePr>
@@ -8344,7 +8374,7 @@
               <a:graphicData uri="http://schemas.openxmlformats.org/drawingml/2006/picture">
                 <pic:pic xmlns:pic="http://schemas.openxmlformats.org/drawingml/2006/picture">
                   <pic:nvPicPr>
-                    <pic:cNvPr id="1668045828" name="Picture 2" descr="A graph showing a signal&#10;&#10;AI-generated content may be incorrect."/>
+                    <pic:cNvPr id="352204511" name="Picture 1" descr="A diagram of a signal&#10;&#10;AI-generated content may be incorrect."/>
                     <pic:cNvPicPr/>
                   </pic:nvPicPr>
                   <pic:blipFill>
@@ -8362,7 +8392,7 @@
                   <pic:spPr>
                     <a:xfrm>
                       <a:off x="0" y="0"/>
-                      <a:ext cx="5943600" cy="3566160"/>
+                      <a:ext cx="5943600" cy="2971800"/>
                     </a:xfrm>
                     <a:prstGeom prst="rect">
                       <a:avLst/>
@@ -8402,7 +8432,31 @@
         <w:rPr>
           <w:rFonts w:ascii="Times New Roman" w:hAnsi="Times New Roman" w:cs="Times New Roman"/>
         </w:rPr>
-        <w:t>The plot shows that the filtered signal effectively preserves the original 50 Hz and 120 Hz components while significantly reducing the noise. This highlights the precision and simplicity of frequency-domain filtering using FFT.</w:t>
+        <w:t>The plot shows that the filtered signal effectively preserves the original 50 Hz</w:t>
+      </w:r>
+      <w:r>
+        <w:rPr>
+          <w:rFonts w:ascii="Times New Roman" w:hAnsi="Times New Roman" w:cs="Times New Roman"/>
+        </w:rPr>
+        <w:t>, 75Hz</w:t>
+      </w:r>
+      <w:r>
+        <w:rPr>
+          <w:rFonts w:ascii="Times New Roman" w:hAnsi="Times New Roman" w:cs="Times New Roman"/>
+        </w:rPr>
+        <w:t xml:space="preserve"> and 120 Hz components while significantly reducing the noise</w:t>
+      </w:r>
+      <w:r>
+        <w:rPr>
+          <w:rFonts w:ascii="Times New Roman" w:hAnsi="Times New Roman" w:cs="Times New Roman"/>
+        </w:rPr>
+        <w:t xml:space="preserve"> and filtering out the 20Hz, 150Hz, and 200Hz signals outside the pass band</w:t>
+      </w:r>
+      <w:r>
+        <w:rPr>
+          <w:rFonts w:ascii="Times New Roman" w:hAnsi="Times New Roman" w:cs="Times New Roman"/>
+        </w:rPr>
+        <w:t>. This highlights the precision and simplicity of frequency-domain filtering using FFT.</w:t>
       </w:r>
     </w:p>
     <w:p>

</xml_diff>

<commit_message>
Freqeuncy domain plot for low-pass denoiser
</commit_message>
<xml_diff>
--- a/reports/final_report.docx
+++ b/reports/final_report.docx
@@ -7571,7 +7571,7 @@
           <w:noProof/>
         </w:rPr>
         <w:drawing>
-          <wp:inline distT="0" distB="0" distL="0" distR="0" wp14:anchorId="63DD4992" wp14:editId="38EB6938">
+          <wp:inline distT="0" distB="0" distL="0" distR="0" wp14:anchorId="63DD4992" wp14:editId="518F3710">
             <wp:extent cx="3475171" cy="2085474"/>
             <wp:effectExtent l="0" t="0" r="5080" b="0"/>
             <wp:docPr id="651491511" name="Picture 1" descr="A graph with a line&#10;&#10;AI-generated content may be incorrect."/>
@@ -7955,6 +7955,14 @@
     <w:p>
       <w:pPr>
         <w:pStyle w:val="ListParagraph"/>
+        <w:rPr>
+          <w:rFonts w:ascii="Times New Roman" w:hAnsi="Times New Roman" w:cs="Times New Roman"/>
+        </w:rPr>
+      </w:pPr>
+    </w:p>
+    <w:p>
+      <w:pPr>
+        <w:pStyle w:val="ListParagraph"/>
         <w:numPr>
           <w:ilvl w:val="0"/>
           <w:numId w:val="9"/>
@@ -8020,9 +8028,17 @@
           <w:b/>
           <w:bCs/>
         </w:rPr>
-        <w:lastRenderedPageBreak/>
         <w:t>Results</w:t>
       </w:r>
+    </w:p>
+    <w:p>
+      <w:pPr>
+        <w:ind w:firstLine="720"/>
+        <w:rPr>
+          <w:b/>
+          <w:bCs/>
+        </w:rPr>
+      </w:pPr>
     </w:p>
     <w:p>
       <w:pPr>
@@ -8040,10 +8056,10 @@
           <w14:ligatures w14:val="standardContextual"/>
         </w:rPr>
         <w:drawing>
-          <wp:inline distT="0" distB="0" distL="0" distR="0" wp14:anchorId="2CAA425D" wp14:editId="20CF8173">
-            <wp:extent cx="5943600" cy="3566160"/>
-            <wp:effectExtent l="0" t="0" r="0" b="2540"/>
-            <wp:docPr id="79410015" name="Picture 1" descr="A graph showing a signal&#10;&#10;AI-generated content may be incorrect."/>
+          <wp:inline distT="0" distB="0" distL="0" distR="0" wp14:anchorId="2CCC16E3" wp14:editId="2FE11249">
+            <wp:extent cx="5943600" cy="2971800"/>
+            <wp:effectExtent l="0" t="0" r="0" b="0"/>
+            <wp:docPr id="551464213" name="Picture 1" descr="A diagram of a signal&#10;&#10;AI-generated content may be incorrect."/>
             <wp:cNvGraphicFramePr>
               <a:graphicFrameLocks xmlns:a="http://schemas.openxmlformats.org/drawingml/2006/main" noChangeAspect="1"/>
             </wp:cNvGraphicFramePr>
@@ -8051,7 +8067,7 @@
               <a:graphicData uri="http://schemas.openxmlformats.org/drawingml/2006/picture">
                 <pic:pic xmlns:pic="http://schemas.openxmlformats.org/drawingml/2006/picture">
                   <pic:nvPicPr>
-                    <pic:cNvPr id="79410015" name="Picture 1" descr="A graph showing a signal&#10;&#10;AI-generated content may be incorrect."/>
+                    <pic:cNvPr id="551464213" name="Picture 1" descr="A diagram of a signal&#10;&#10;AI-generated content may be incorrect."/>
                     <pic:cNvPicPr/>
                   </pic:nvPicPr>
                   <pic:blipFill>
@@ -8069,7 +8085,7 @@
                   <pic:spPr>
                     <a:xfrm>
                       <a:off x="0" y="0"/>
-                      <a:ext cx="5943600" cy="3566160"/>
+                      <a:ext cx="5943600" cy="2971800"/>
                     </a:xfrm>
                     <a:prstGeom prst="rect">
                       <a:avLst/>
@@ -8362,6 +8378,7 @@
           <w:bCs/>
           <w:noProof/>
         </w:rPr>
+        <w:lastRenderedPageBreak/>
         <w:drawing>
           <wp:inline distT="0" distB="0" distL="0" distR="0" wp14:anchorId="0D00B98C" wp14:editId="2A6A0D38">
             <wp:extent cx="5943600" cy="2971800"/>

</xml_diff>